<commit_message>
Updates and Documento created
</commit_message>
<xml_diff>
--- a/Segunda Entrega/2a.DTA.MI.2019-2.CyntiaEnriquez06.docx
+++ b/Segunda Entrega/2a.DTA.MI.2019-2.CyntiaEnriquez06.docx
@@ -385,13 +385,8 @@
       <w:r>
         <w:t xml:space="preserve">Nombre: </w:t>
       </w:r>
-      <w:proofErr w:type="spellStart"/>
-      <w:r>
-        <w:t>Cyntia</w:t>
-      </w:r>
-      <w:proofErr w:type="spellEnd"/>
-      <w:r>
-        <w:t xml:space="preserve"> </w:t>
+      <w:r>
+        <w:t xml:space="preserve">Cyntia </w:t>
       </w:r>
       <w:r>
         <w:t xml:space="preserve">Eugenia </w:t>
@@ -429,9 +424,7 @@
         </w:rPr>
         <w:t xml:space="preserve">Mayo </w:t>
       </w:r>
-      <w:bookmarkStart w:id="3" w:name="_GoBack"/>
-      <w:bookmarkEnd w:id="3"/>
-      <w:del w:id="4" w:author="Oswaldo Emmanuel Paez Ortega" w:date="2019-04-27T15:48:00Z">
+      <w:del w:id="3" w:author="Oswaldo Emmanuel Paez Ortega" w:date="2019-04-27T15:48:00Z">
         <w:r>
           <w:rPr>
             <w:b/>
@@ -480,7 +473,7 @@
           <w:left w:val="double" w:sz="4" w:space="4" w:color="auto"/>
         </w:pBdr>
       </w:pPr>
-      <w:commentRangeStart w:id="5"/>
+      <w:commentRangeStart w:id="4"/>
       <w:r>
         <w:t xml:space="preserve">El </w:t>
       </w:r>
@@ -527,64 +520,59 @@
         <w:t>a</w:t>
       </w:r>
       <w:r>
-        <w:t xml:space="preserve"> arquitectura y funcionamiento están basados en los estándares SPARQL y </w:t>
+        <w:t xml:space="preserve"> arquitectura y funcionamiento están basados en los estándares SPARQL y GeoSPARQL</w:t>
+      </w:r>
+      <w:r>
+        <w:t xml:space="preserve">. </w:t>
+      </w:r>
+      <w:r>
+        <w:t>Además, c</w:t>
+      </w:r>
+      <w:r>
+        <w:t>on el</w:t>
+      </w:r>
+      <w:r>
+        <w:t xml:space="preserve"> </w:t>
+      </w:r>
+      <w:r>
+        <w:t>propósito de que los usuarios finales visualicen e interactúen con los resultados desplegados por el módulo de consultas federadas geoespaciales,</w:t>
+      </w:r>
+      <w:r>
+        <w:t xml:space="preserve"> se usará una aplicación Web para que </w:t>
+      </w:r>
+      <w:r>
+        <w:t xml:space="preserve">los resultados recuperados de la Web de </w:t>
       </w:r>
       <w:proofErr w:type="spellStart"/>
       <w:r>
-        <w:t>GeoSPARQL</w:t>
+        <w:rPr>
+          <w:i/>
+        </w:rPr>
+        <w:t>Linked</w:t>
       </w:r>
       <w:proofErr w:type="spellEnd"/>
       <w:r>
-        <w:t xml:space="preserve">. </w:t>
-      </w:r>
-      <w:r>
-        <w:t>Además, c</w:t>
-      </w:r>
-      <w:r>
-        <w:t>on el</w:t>
+        <w:rPr>
+          <w:i/>
+        </w:rPr>
+        <w:t xml:space="preserve"> Data </w:t>
+      </w:r>
+      <w:r>
+        <w:t>puedan</w:t>
       </w:r>
       <w:r>
         <w:t xml:space="preserve"> </w:t>
       </w:r>
       <w:r>
-        <w:t>propósito de que los usuarios finales visualicen e interactúen con los resultados desplegados por el módulo de consultas federadas geoespaciales,</w:t>
-      </w:r>
-      <w:r>
-        <w:t xml:space="preserve"> se usará una aplicación Web para que </w:t>
-      </w:r>
-      <w:r>
-        <w:t xml:space="preserve">los resultados recuperados de la Web de </w:t>
-      </w:r>
-      <w:proofErr w:type="spellStart"/>
-      <w:r>
-        <w:rPr>
-          <w:i/>
-        </w:rPr>
-        <w:t>Linked</w:t>
-      </w:r>
-      <w:proofErr w:type="spellEnd"/>
-      <w:r>
-        <w:rPr>
-          <w:i/>
-        </w:rPr>
-        <w:t xml:space="preserve"> Data </w:t>
-      </w:r>
-      <w:r>
-        <w:t>puedan</w:t>
+        <w:t>se</w:t>
+      </w:r>
+      <w:r>
+        <w:t>r</w:t>
       </w:r>
       <w:r>
         <w:t xml:space="preserve"> </w:t>
       </w:r>
       <w:r>
-        <w:t>se</w:t>
-      </w:r>
-      <w:r>
-        <w:t>r</w:t>
-      </w:r>
-      <w:r>
-        <w:t xml:space="preserve"> </w:t>
-      </w:r>
-      <w:r>
         <w:t>visualizados</w:t>
       </w:r>
       <w:r>
@@ -593,12 +581,12 @@
       <w:r>
         <w:t>.</w:t>
       </w:r>
-      <w:commentRangeEnd w:id="5"/>
+      <w:commentRangeEnd w:id="4"/>
       <w:r>
         <w:rPr>
           <w:rStyle w:val="Refdecomentario"/>
         </w:rPr>
-        <w:commentReference w:id="5"/>
+        <w:commentReference w:id="4"/>
       </w:r>
     </w:p>
     <w:p>
@@ -764,25 +752,23 @@
           <w:sz w:val="22"/>
           <w:szCs w:val="22"/>
         </w:rPr>
-        <w:t xml:space="preserve">, </w:t>
-      </w:r>
-      <w:proofErr w:type="spellStart"/>
+        <w:t xml:space="preserve">, GeoSPARQL, </w:t>
+      </w:r>
       <w:r>
         <w:rPr>
           <w:rFonts w:asciiTheme="minorHAnsi" w:hAnsiTheme="minorHAnsi"/>
           <w:sz w:val="22"/>
           <w:szCs w:val="22"/>
         </w:rPr>
-        <w:t>GeoSPARQL</w:t>
-      </w:r>
-      <w:proofErr w:type="spellEnd"/>
+        <w:t>W</w:t>
+      </w:r>
       <w:r>
         <w:rPr>
           <w:rFonts w:asciiTheme="minorHAnsi" w:hAnsiTheme="minorHAnsi"/>
           <w:sz w:val="22"/>
           <w:szCs w:val="22"/>
         </w:rPr>
-        <w:t xml:space="preserve">, </w:t>
+        <w:t xml:space="preserve">eb </w:t>
       </w:r>
       <w:r>
         <w:rPr>
@@ -790,7 +776,7 @@
           <w:sz w:val="22"/>
           <w:szCs w:val="22"/>
         </w:rPr>
-        <w:t>W</w:t>
+        <w:t>S</w:t>
       </w:r>
       <w:r>
         <w:rPr>
@@ -798,7 +784,7 @@
           <w:sz w:val="22"/>
           <w:szCs w:val="22"/>
         </w:rPr>
-        <w:t xml:space="preserve">eb </w:t>
+        <w:t>emántica, aplicación web</w:t>
       </w:r>
       <w:r>
         <w:rPr>
@@ -806,26 +792,10 @@
           <w:sz w:val="22"/>
           <w:szCs w:val="22"/>
         </w:rPr>
-        <w:t>S</w:t>
-      </w:r>
-      <w:r>
-        <w:rPr>
-          <w:rFonts w:asciiTheme="minorHAnsi" w:hAnsiTheme="minorHAnsi"/>
-          <w:sz w:val="22"/>
-          <w:szCs w:val="22"/>
-        </w:rPr>
-        <w:t>emántica, aplicación web</w:t>
-      </w:r>
-      <w:r>
-        <w:rPr>
-          <w:rFonts w:asciiTheme="minorHAnsi" w:hAnsiTheme="minorHAnsi"/>
-          <w:sz w:val="22"/>
-          <w:szCs w:val="22"/>
-        </w:rPr>
         <w:t>.</w:t>
       </w:r>
     </w:p>
-    <w:bookmarkStart w:id="6" w:name="_Hlk2786879" w:displacedByCustomXml="next"/>
+    <w:bookmarkStart w:id="5" w:name="_Hlk2786879" w:displacedByCustomXml="next"/>
     <w:sdt>
       <w:sdtPr>
         <w:rPr>
@@ -1560,7 +1530,7 @@
         </w:p>
       </w:sdtContent>
     </w:sdt>
-    <w:bookmarkEnd w:id="6"/>
+    <w:bookmarkEnd w:id="5"/>
     <w:p>
       <w:pPr>
         <w:pStyle w:val="Ttulo1"/>
@@ -1578,16 +1548,16 @@
       <w:pPr>
         <w:pStyle w:val="Ttulo1"/>
       </w:pPr>
-      <w:bookmarkStart w:id="7" w:name="_Toc293663622"/>
-      <w:bookmarkStart w:id="8" w:name="_Hlk2786898"/>
+      <w:bookmarkStart w:id="6" w:name="_Toc293663622"/>
+      <w:bookmarkStart w:id="7" w:name="_Hlk2786898"/>
       <w:r>
         <w:lastRenderedPageBreak/>
         <w:t>Introducción</w:t>
       </w:r>
-      <w:bookmarkEnd w:id="7"/>
+      <w:bookmarkEnd w:id="6"/>
     </w:p>
     <w:p>
-      <w:commentRangeStart w:id="9"/>
+      <w:commentRangeStart w:id="8"/>
       <w:r>
         <w:t xml:space="preserve">La creación de la Web, </w:t>
       </w:r>
@@ -1651,12 +1621,12 @@
       <w:r>
         <w:t xml:space="preserve"> </w:t>
       </w:r>
-      <w:commentRangeEnd w:id="9"/>
+      <w:commentRangeEnd w:id="8"/>
       <w:r>
         <w:rPr>
           <w:rStyle w:val="Refdecomentario"/>
         </w:rPr>
-        <w:commentReference w:id="9"/>
+        <w:commentReference w:id="8"/>
       </w:r>
       <w:r>
         <w:t>Debido a esta omisión</w:t>
@@ -1904,24 +1874,13 @@
         <w:t xml:space="preserve"> que son capaces de manipular dichas entidades y relaciones</w:t>
       </w:r>
       <w:r>
-        <w:t xml:space="preserve">. </w:t>
-      </w:r>
-      <w:proofErr w:type="gramStart"/>
-      <w:r>
-        <w:t xml:space="preserve">Las </w:t>
-      </w:r>
-      <w:r>
-        <w:rPr>
-          <w:i/>
-        </w:rPr>
-        <w:t>triple</w:t>
-      </w:r>
-      <w:proofErr w:type="gramEnd"/>
-      <w:r>
-        <w:rPr>
-          <w:i/>
-        </w:rPr>
-        <w:t xml:space="preserve"> </w:t>
+        <w:t xml:space="preserve">. Las </w:t>
+      </w:r>
+      <w:r>
+        <w:rPr>
+          <w:i/>
+        </w:rPr>
+        <w:t xml:space="preserve">triple </w:t>
       </w:r>
       <w:proofErr w:type="spellStart"/>
       <w:r>
@@ -2015,11 +1974,9 @@
       <w:r>
         <w:t xml:space="preserve">se utiliza el estándar </w:t>
       </w:r>
-      <w:proofErr w:type="spellStart"/>
       <w:r>
         <w:t>GeoSPARQL</w:t>
       </w:r>
-      <w:proofErr w:type="spellEnd"/>
       <w:sdt>
         <w:sdtPr>
           <w:rPr>
@@ -2328,15 +2285,7 @@
         <w:t xml:space="preserve"> que presenten de información </w:t>
       </w:r>
       <w:r>
-        <w:t xml:space="preserve">geoespacial (conforme a </w:t>
-      </w:r>
-      <w:proofErr w:type="spellStart"/>
-      <w:r>
-        <w:t>GeoSPARQL</w:t>
-      </w:r>
-      <w:proofErr w:type="spellEnd"/>
-      <w:r>
-        <w:t xml:space="preserve">) </w:t>
+        <w:t xml:space="preserve">geoespacial (conforme a GeoSPARQL) </w:t>
       </w:r>
       <w:r>
         <w:t xml:space="preserve">en el contexto de la nube de </w:t>
@@ -2471,7 +2420,7 @@
       <w:r>
         <w:t xml:space="preserve"> también tiene su plataforma y se le conoce como Apache Marmotta. </w:t>
       </w:r>
-      <w:commentRangeStart w:id="10"/>
+      <w:commentRangeStart w:id="9"/>
       <w:r>
         <w:t xml:space="preserve">La plataforma </w:t>
       </w:r>
@@ -2762,12 +2711,12 @@
       <w:r>
         <w:t>.</w:t>
       </w:r>
-      <w:commentRangeEnd w:id="10"/>
+      <w:commentRangeEnd w:id="9"/>
       <w:r>
         <w:rPr>
           <w:rStyle w:val="Refdecomentario"/>
         </w:rPr>
-        <w:commentReference w:id="10"/>
+        <w:commentReference w:id="9"/>
       </w:r>
     </w:p>
     <w:p>
@@ -2775,16 +2724,16 @@
         <w:pStyle w:val="Ttulo1"/>
         <w:ind w:left="431" w:hanging="431"/>
       </w:pPr>
-      <w:bookmarkStart w:id="11" w:name="_Toc293663623"/>
-      <w:bookmarkStart w:id="12" w:name="_Hlk2786928"/>
-      <w:bookmarkStart w:id="13" w:name="_Hlk2931732"/>
-      <w:bookmarkEnd w:id="8"/>
+      <w:bookmarkStart w:id="10" w:name="_Toc293663623"/>
+      <w:bookmarkStart w:id="11" w:name="_Hlk2786928"/>
+      <w:bookmarkStart w:id="12" w:name="_Hlk2931732"/>
+      <w:bookmarkEnd w:id="7"/>
       <w:r>
         <w:t>Planteamiento del problema</w:t>
       </w:r>
-      <w:bookmarkEnd w:id="11"/>
+      <w:bookmarkEnd w:id="10"/>
     </w:p>
-    <w:bookmarkEnd w:id="12"/>
+    <w:bookmarkEnd w:id="11"/>
     <w:p>
       <w:pPr>
         <w:rPr>
@@ -3133,15 +3082,7 @@
           <w:rFonts w:cs="Times New Roman"/>
           <w:szCs w:val="24"/>
         </w:rPr>
-        <w:t xml:space="preserve">xisten </w:t>
-      </w:r>
-      <w:proofErr w:type="gramStart"/>
-      <w:r>
-        <w:rPr>
-          <w:rFonts w:cs="Times New Roman"/>
-          <w:szCs w:val="24"/>
-        </w:rPr>
-        <w:t>divers</w:t>
+        <w:t>xisten divers</w:t>
       </w:r>
       <w:r>
         <w:rPr>
@@ -3155,15 +3096,7 @@
           <w:rFonts w:cs="Times New Roman"/>
           <w:szCs w:val="24"/>
         </w:rPr>
-        <w:t>motores</w:t>
-      </w:r>
-      <w:proofErr w:type="gramEnd"/>
-      <w:r>
-        <w:rPr>
-          <w:rFonts w:cs="Times New Roman"/>
-          <w:szCs w:val="24"/>
-        </w:rPr>
-        <w:t xml:space="preserve"> de </w:t>
+        <w:t xml:space="preserve">motores de </w:t>
       </w:r>
       <w:r>
         <w:rPr>
@@ -3301,23 +3234,7 @@
           <w:rFonts w:cs="Times New Roman"/>
           <w:szCs w:val="24"/>
         </w:rPr>
-        <w:t xml:space="preserve"> y </w:t>
-      </w:r>
-      <w:proofErr w:type="spellStart"/>
-      <w:r>
-        <w:rPr>
-          <w:rFonts w:cs="Times New Roman"/>
-          <w:szCs w:val="24"/>
-        </w:rPr>
-        <w:t>GeoSPARQL</w:t>
-      </w:r>
-      <w:proofErr w:type="spellEnd"/>
-      <w:r>
-        <w:rPr>
-          <w:rFonts w:cs="Times New Roman"/>
-          <w:szCs w:val="24"/>
-        </w:rPr>
-        <w:t xml:space="preserve">. </w:t>
+        <w:t xml:space="preserve"> y GeoSPARQL. </w:t>
       </w:r>
       <w:r>
         <w:rPr>
@@ -3341,7 +3258,7 @@
         </w:rPr>
         <w:t>Adicionalmente</w:t>
       </w:r>
-      <w:commentRangeStart w:id="14"/>
+      <w:commentRangeStart w:id="13"/>
       <w:r>
         <w:rPr>
           <w:rFonts w:cs="Times New Roman"/>
@@ -3542,7 +3459,6 @@
         </w:rPr>
         <w:t xml:space="preserve"> federada a </w:t>
       </w:r>
-      <w:proofErr w:type="gramStart"/>
       <w:r>
         <w:rPr>
           <w:rFonts w:cs="Times New Roman"/>
@@ -3556,16 +3472,7 @@
           <w:i/>
           <w:szCs w:val="24"/>
         </w:rPr>
-        <w:t>triple store</w:t>
-      </w:r>
-      <w:proofErr w:type="gramEnd"/>
-      <w:r>
-        <w:rPr>
-          <w:rFonts w:cs="Times New Roman"/>
-          <w:i/>
-          <w:szCs w:val="24"/>
-        </w:rPr>
-        <w:t xml:space="preserve"> </w:t>
+        <w:t xml:space="preserve">triple store </w:t>
       </w:r>
       <w:r>
         <w:rPr>
@@ -3912,7 +3819,7 @@
         </w:rPr>
         <w:t xml:space="preserve"> y estudio</w:t>
       </w:r>
-      <w:commentRangeEnd w:id="14"/>
+      <w:commentRangeEnd w:id="13"/>
       <w:r>
         <w:rPr>
           <w:rFonts w:cs="Times New Roman"/>
@@ -3924,7 +3831,7 @@
         <w:rPr>
           <w:rStyle w:val="Refdecomentario"/>
         </w:rPr>
-        <w:commentReference w:id="14"/>
+        <w:commentReference w:id="13"/>
       </w:r>
       <w:r>
         <w:rPr>
@@ -4040,7 +3947,7 @@
         </w:rPr>
         <w:t xml:space="preserve"> en </w:t>
       </w:r>
-      <w:commentRangeStart w:id="15"/>
+      <w:commentRangeStart w:id="14"/>
       <w:r>
         <w:rPr>
           <w:rFonts w:cs="Times New Roman"/>
@@ -4386,23 +4293,7 @@
           <w:rFonts w:cs="Times New Roman"/>
           <w:szCs w:val="24"/>
         </w:rPr>
-        <w:t xml:space="preserve"> con los estándares SPARQL y </w:t>
-      </w:r>
-      <w:proofErr w:type="spellStart"/>
-      <w:r>
-        <w:rPr>
-          <w:rFonts w:cs="Times New Roman"/>
-          <w:szCs w:val="24"/>
-        </w:rPr>
-        <w:t>GeoSPARQL</w:t>
-      </w:r>
-      <w:proofErr w:type="spellEnd"/>
-      <w:r>
-        <w:rPr>
-          <w:rFonts w:cs="Times New Roman"/>
-          <w:szCs w:val="24"/>
-        </w:rPr>
-        <w:t xml:space="preserve"> para establecer la manipulación</w:t>
+        <w:t xml:space="preserve"> con los estándares SPARQL y GeoSPARQL para establecer la manipulación</w:t>
       </w:r>
       <w:r>
         <w:rPr>
@@ -4583,7 +4474,7 @@
       <w:r>
         <w:t xml:space="preserve"> Apache Marmotta no soporta consultas federadas.</w:t>
       </w:r>
-      <w:commentRangeEnd w:id="15"/>
+      <w:commentRangeEnd w:id="14"/>
       <w:r>
         <w:rPr>
           <w:rStyle w:val="Refdecomentario"/>
@@ -4591,7 +4482,7 @@
           <w:bCs w:val="0"/>
           <w:color w:val="auto"/>
         </w:rPr>
-        <w:commentReference w:id="15"/>
+        <w:commentReference w:id="14"/>
       </w:r>
     </w:p>
     <w:p>
@@ -5055,7 +4946,7 @@
         </w:rPr>
         <w:t>En este sentido, e</w:t>
       </w:r>
-      <w:commentRangeStart w:id="16"/>
+      <w:commentRangeStart w:id="15"/>
       <w:r>
         <w:rPr>
           <w:rFonts w:cs="Times New Roman"/>
@@ -5234,12 +5125,12 @@
         </w:rPr>
         <w:t>.</w:t>
       </w:r>
-      <w:commentRangeEnd w:id="16"/>
+      <w:commentRangeEnd w:id="15"/>
       <w:r>
         <w:rPr>
           <w:rStyle w:val="Refdecomentario"/>
         </w:rPr>
-        <w:commentReference w:id="16"/>
+        <w:commentReference w:id="15"/>
       </w:r>
     </w:p>
     <w:p>
@@ -5401,12 +5292,12 @@
       <w:pPr>
         <w:pStyle w:val="Ttulo1"/>
       </w:pPr>
-      <w:bookmarkStart w:id="17" w:name="_Toc293663624"/>
-      <w:bookmarkEnd w:id="13"/>
+      <w:bookmarkStart w:id="16" w:name="_Toc293663624"/>
+      <w:bookmarkEnd w:id="12"/>
       <w:r>
         <w:t>Propuesta de solución</w:t>
       </w:r>
-      <w:bookmarkEnd w:id="17"/>
+      <w:bookmarkEnd w:id="16"/>
     </w:p>
     <w:p>
       <w:pPr>
@@ -5771,15 +5662,7 @@
           <w:rFonts w:cs="Times New Roman"/>
           <w:szCs w:val="24"/>
         </w:rPr>
-        <w:t xml:space="preserve">capacidad de consultar </w:t>
-      </w:r>
-      <w:proofErr w:type="gramStart"/>
-      <w:r>
-        <w:rPr>
-          <w:rFonts w:cs="Times New Roman"/>
-          <w:szCs w:val="24"/>
-        </w:rPr>
-        <w:t xml:space="preserve">diversos </w:t>
+        <w:t xml:space="preserve">capacidad de consultar diversos </w:t>
       </w:r>
       <w:r>
         <w:rPr>
@@ -5789,7 +5672,6 @@
         </w:rPr>
         <w:t>triple store</w:t>
       </w:r>
-      <w:proofErr w:type="gramEnd"/>
       <w:r>
         <w:rPr>
           <w:rFonts w:cs="Times New Roman"/>
@@ -6041,11 +5923,7 @@
         <w:t>e a</w:t>
       </w:r>
       <w:r>
-        <w:t xml:space="preserve"> </w:t>
-      </w:r>
-      <w:proofErr w:type="gramStart"/>
-      <w:r>
-        <w:t xml:space="preserve">todas las </w:t>
+        <w:t xml:space="preserve"> todas las </w:t>
       </w:r>
       <w:r>
         <w:rPr>
@@ -6053,7 +5931,6 @@
         </w:rPr>
         <w:t>triple store</w:t>
       </w:r>
-      <w:proofErr w:type="gramEnd"/>
       <w:r>
         <w:t xml:space="preserve"> qué estén disponibles</w:t>
       </w:r>
@@ -6197,15 +6074,7 @@
     </w:p>
     <w:p>
       <w:r>
-        <w:t xml:space="preserve">El desarrollo e implementación del módulo de consultas federadas geoespaciales serán basados en los estándares SPARQL y </w:t>
-      </w:r>
-      <w:proofErr w:type="spellStart"/>
-      <w:r>
-        <w:t>GeoSPARQL</w:t>
-      </w:r>
-      <w:proofErr w:type="spellEnd"/>
-      <w:r>
-        <w:t xml:space="preserve">, es decir, su funcionamiento, desarrollo </w:t>
+        <w:t xml:space="preserve">El desarrollo e implementación del módulo de consultas federadas geoespaciales serán basados en los estándares SPARQL y GeoSPARQL, es decir, su funcionamiento, desarrollo </w:t>
       </w:r>
       <w:r>
         <w:lastRenderedPageBreak/>
@@ -6434,15 +6303,7 @@
         <w:t>a</w:t>
       </w:r>
       <w:r>
-        <w:t xml:space="preserve"> como </w:t>
-      </w:r>
-      <w:proofErr w:type="spellStart"/>
-      <w:r>
-        <w:t>GeoSPARQL</w:t>
-      </w:r>
-      <w:proofErr w:type="spellEnd"/>
-      <w:r>
-        <w:t xml:space="preserve">. El módulo </w:t>
+        <w:t xml:space="preserve"> como GeoSPARQL. El módulo </w:t>
       </w:r>
       <w:r>
         <w:t>que será desarrollado</w:t>
@@ -6454,13 +6315,8 @@
         <w:t>éste sea capaz de hacer múltiples consultas en vez de solo una.</w:t>
       </w:r>
       <w:r>
-        <w:t xml:space="preserve"> En el proyecto se plantea desarrollar el módulo de consultas federadas para que funcione con </w:t>
-      </w:r>
-      <w:proofErr w:type="spellStart"/>
-      <w:r>
-        <w:t>GeoSPARQL</w:t>
-      </w:r>
-      <w:proofErr w:type="spellEnd"/>
+        <w:t xml:space="preserve"> En el proyecto se plantea desarrollar el módulo de consultas federadas para que funcione con GeoSPARQL</w:t>
+      </w:r>
       <w:r>
         <w:t xml:space="preserve">. La figura </w:t>
       </w:r>
@@ -6477,15 +6333,7 @@
         <w:t xml:space="preserve"> de Apache Marmotta</w:t>
       </w:r>
       <w:r>
-        <w:t xml:space="preserve">. En verde se encuentra el lenguaje y protocolo SPARQL mientras que en amarillo la extensión </w:t>
-      </w:r>
-      <w:proofErr w:type="spellStart"/>
-      <w:r>
-        <w:t>GeoSPARQL</w:t>
-      </w:r>
-      <w:proofErr w:type="spellEnd"/>
-      <w:r>
-        <w:t>; en rojo</w:t>
+        <w:t>. En verde se encuentra el lenguaje y protocolo SPARQL mientras que en amarillo la extensión GeoSPARQL; en rojo</w:t>
       </w:r>
       <w:r>
         <w:t xml:space="preserve"> se</w:t>
@@ -6591,7 +6439,7 @@
       </w:r>
     </w:p>
     <w:p>
-      <w:commentRangeStart w:id="18"/>
+      <w:commentRangeStart w:id="17"/>
       <w:r>
         <w:t xml:space="preserve">Los parámetros </w:t>
       </w:r>
@@ -6980,11 +6828,19 @@
           <w:numId w:val="12"/>
         </w:numPr>
       </w:pPr>
-      <w:r>
-        <w:rPr>
-          <w:i/>
-        </w:rPr>
-        <w:t xml:space="preserve">The </w:t>
+      <w:proofErr w:type="spellStart"/>
+      <w:r>
+        <w:rPr>
+          <w:i/>
+        </w:rPr>
+        <w:t>The</w:t>
+      </w:r>
+      <w:proofErr w:type="spellEnd"/>
+      <w:r>
+        <w:rPr>
+          <w:i/>
+        </w:rPr>
+        <w:t xml:space="preserve"> </w:t>
       </w:r>
       <w:proofErr w:type="spellStart"/>
       <w:r>
@@ -7060,12 +6916,12 @@
       <w:r>
         <w:t xml:space="preserve"> </w:t>
       </w:r>
-      <w:commentRangeEnd w:id="18"/>
+      <w:commentRangeEnd w:id="17"/>
       <w:r>
         <w:rPr>
           <w:rStyle w:val="Refdecomentario"/>
         </w:rPr>
-        <w:commentReference w:id="18"/>
+        <w:commentReference w:id="17"/>
       </w:r>
     </w:p>
     <w:p>
@@ -7084,7 +6940,7 @@
       <w:r>
         <w:t xml:space="preserve">Además, el módulo se complementará con una herramienta para que los usuarios finales puedan visualizar los resultados de las consultas geoespaciales federadas. </w:t>
       </w:r>
-      <w:commentRangeStart w:id="19"/>
+      <w:commentRangeStart w:id="18"/>
       <w:r>
         <w:t xml:space="preserve">En la actualidad ya existen herramientas que permiten visualizar datos geoespaciales, entonces con el </w:t>
       </w:r>
@@ -7208,12 +7064,12 @@
       <w:r>
         <w:t>.</w:t>
       </w:r>
-      <w:commentRangeEnd w:id="19"/>
+      <w:commentRangeEnd w:id="18"/>
       <w:r>
         <w:rPr>
           <w:rStyle w:val="Refdecomentario"/>
         </w:rPr>
-        <w:commentReference w:id="19"/>
+        <w:commentReference w:id="18"/>
       </w:r>
     </w:p>
     <w:p>
@@ -7296,7 +7152,7 @@
       <w:pPr>
         <w:pStyle w:val="Ttulo2"/>
       </w:pPr>
-      <w:bookmarkStart w:id="20" w:name="_Toc293663625"/>
+      <w:bookmarkStart w:id="19" w:name="_Toc293663625"/>
       <w:r>
         <w:t>Alcances</w:t>
       </w:r>
@@ -7306,10 +7162,10 @@
       <w:r>
         <w:t>ltados esperados)</w:t>
       </w:r>
-      <w:bookmarkEnd w:id="20"/>
+      <w:bookmarkEnd w:id="19"/>
     </w:p>
     <w:p>
-      <w:commentRangeStart w:id="21"/>
+      <w:commentRangeStart w:id="20"/>
       <w:r>
         <w:t>Al no existir un módulo de consultas federadas geoespaciales</w:t>
       </w:r>
@@ -7334,12 +7190,12 @@
       <w:r>
         <w:t>s han sido elaborados hasta el momento, Así, los alcances fijados para este trabajo son:</w:t>
       </w:r>
-      <w:commentRangeEnd w:id="21"/>
+      <w:commentRangeEnd w:id="20"/>
       <w:r>
         <w:rPr>
           <w:rStyle w:val="Refdecomentario"/>
         </w:rPr>
-        <w:commentReference w:id="21"/>
+        <w:commentReference w:id="20"/>
       </w:r>
     </w:p>
     <w:p>
@@ -7387,15 +7243,7 @@
         <w:t>L</w:t>
       </w:r>
       <w:r>
-        <w:t xml:space="preserve"> y </w:t>
-      </w:r>
-      <w:proofErr w:type="spellStart"/>
-      <w:r>
-        <w:t>GeoSPARQL</w:t>
-      </w:r>
-      <w:proofErr w:type="spellEnd"/>
-      <w:r>
-        <w:t>.</w:t>
+        <w:t xml:space="preserve"> y GeoSPARQL.</w:t>
       </w:r>
     </w:p>
     <w:p>
@@ -7406,7 +7254,7 @@
           <w:numId w:val="10"/>
         </w:numPr>
       </w:pPr>
-      <w:commentRangeStart w:id="22"/>
+      <w:commentRangeStart w:id="21"/>
       <w:r>
         <w:t xml:space="preserve">El </w:t>
       </w:r>
@@ -7618,12 +7466,12 @@
       <w:r>
         <w:t>.</w:t>
       </w:r>
-      <w:commentRangeEnd w:id="22"/>
+      <w:commentRangeEnd w:id="21"/>
       <w:r>
         <w:rPr>
           <w:rStyle w:val="Refdecomentario"/>
         </w:rPr>
-        <w:commentReference w:id="22"/>
+        <w:commentReference w:id="21"/>
       </w:r>
     </w:p>
     <w:p>
@@ -7777,7 +7625,7 @@
           <w:numId w:val="11"/>
         </w:numPr>
       </w:pPr>
-      <w:commentRangeStart w:id="23"/>
+      <w:commentRangeStart w:id="22"/>
       <w:r>
         <w:t xml:space="preserve">La herramienta </w:t>
       </w:r>
@@ -7805,12 +7653,12 @@
       <w:r>
         <w:t>.</w:t>
       </w:r>
-      <w:commentRangeEnd w:id="23"/>
+      <w:commentRangeEnd w:id="22"/>
       <w:r>
         <w:rPr>
           <w:rStyle w:val="Refdecomentario"/>
         </w:rPr>
-        <w:commentReference w:id="23"/>
+        <w:commentReference w:id="22"/>
       </w:r>
     </w:p>
     <w:p>
@@ -7821,7 +7669,7 @@
           <w:numId w:val="11"/>
         </w:numPr>
       </w:pPr>
-      <w:commentRangeStart w:id="24"/>
+      <w:commentRangeStart w:id="23"/>
       <w:r>
         <w:t xml:space="preserve">Se busca incorporar la funcionalidad a Apache Marmotta mas no competir contra otros </w:t>
       </w:r>
@@ -7842,7 +7690,7 @@
       <w:r>
         <w:t>.</w:t>
       </w:r>
-      <w:commentRangeEnd w:id="24"/>
+      <w:commentRangeEnd w:id="23"/>
       <w:r>
         <w:t xml:space="preserve"> </w:t>
       </w:r>
@@ -7850,7 +7698,7 @@
         <w:rPr>
           <w:rStyle w:val="Refdecomentario"/>
         </w:rPr>
-        <w:commentReference w:id="24"/>
+        <w:commentReference w:id="23"/>
       </w:r>
     </w:p>
     <w:p>
@@ -7861,7 +7709,7 @@
           <w:numId w:val="11"/>
         </w:numPr>
       </w:pPr>
-      <w:commentRangeStart w:id="25"/>
+      <w:commentRangeStart w:id="24"/>
       <w:r>
         <w:t xml:space="preserve">El proyecto no trata sobre una búsqueda semántica </w:t>
       </w:r>
@@ -7873,29 +7721,29 @@
       <w:r>
         <w:t>.</w:t>
       </w:r>
-      <w:commentRangeEnd w:id="25"/>
+      <w:commentRangeEnd w:id="24"/>
       <w:r>
         <w:rPr>
           <w:rStyle w:val="Refdecomentario"/>
         </w:rPr>
-        <w:commentReference w:id="25"/>
+        <w:commentReference w:id="24"/>
       </w:r>
     </w:p>
     <w:p>
       <w:pPr>
         <w:pStyle w:val="Ttulo1"/>
       </w:pPr>
-      <w:bookmarkStart w:id="26" w:name="_Toc293663626"/>
+      <w:bookmarkStart w:id="25" w:name="_Toc293663626"/>
       <w:r>
         <w:t>Objetivo general</w:t>
       </w:r>
-      <w:bookmarkEnd w:id="26"/>
+      <w:bookmarkEnd w:id="25"/>
     </w:p>
     <w:p>
       <w:r>
         <w:t>Desarrollar</w:t>
       </w:r>
-      <w:commentRangeStart w:id="27"/>
+      <w:commentRangeStart w:id="26"/>
       <w:r>
         <w:t xml:space="preserve"> </w:t>
       </w:r>
@@ -7932,11 +7780,7 @@
       </w:r>
       <w:proofErr w:type="spellEnd"/>
       <w:r>
-        <w:t xml:space="preserve"> diferente </w:t>
-      </w:r>
-      <w:proofErr w:type="gramStart"/>
-      <w:r>
-        <w:t>a</w:t>
+        <w:t xml:space="preserve"> diferente a</w:t>
       </w:r>
       <w:r>
         <w:t xml:space="preserve"> </w:t>
@@ -7954,35 +7798,28 @@
         <w:rPr>
           <w:i/>
         </w:rPr>
-        <w:t>triple</w:t>
-      </w:r>
-      <w:proofErr w:type="gramEnd"/>
-      <w:r>
-        <w:rPr>
-          <w:i/>
-        </w:rPr>
-        <w:t xml:space="preserve"> store</w:t>
+        <w:t>triple store</w:t>
       </w:r>
       <w:r>
         <w:t xml:space="preserve"> existentes.</w:t>
       </w:r>
-      <w:commentRangeEnd w:id="27"/>
+      <w:commentRangeEnd w:id="26"/>
       <w:r>
         <w:rPr>
           <w:rStyle w:val="Refdecomentario"/>
         </w:rPr>
-        <w:commentReference w:id="27"/>
+        <w:commentReference w:id="26"/>
       </w:r>
     </w:p>
     <w:p>
       <w:pPr>
         <w:pStyle w:val="Ttulo3"/>
       </w:pPr>
-      <w:bookmarkStart w:id="28" w:name="_Toc293663627"/>
+      <w:bookmarkStart w:id="27" w:name="_Toc293663627"/>
       <w:r>
         <w:t>Objetivos específicos</w:t>
       </w:r>
-      <w:bookmarkEnd w:id="28"/>
+      <w:bookmarkEnd w:id="27"/>
     </w:p>
     <w:p>
       <w:pPr>
@@ -8007,13 +7844,8 @@
       <w:r>
         <w:t xml:space="preserve"> los estándares SPARQL, </w:t>
       </w:r>
-      <w:proofErr w:type="spellStart"/>
-      <w:r>
-        <w:t>GeoSPARQL</w:t>
-      </w:r>
-      <w:proofErr w:type="spellEnd"/>
-      <w:r>
-        <w:t>,</w:t>
+      <w:r>
+        <w:t>GeoSPARQL,</w:t>
       </w:r>
       <w:r>
         <w:t xml:space="preserve"> así como auxiliándose de otras tecnologías involucradas en la </w:t>
@@ -8143,7 +7975,7 @@
           <w:numId w:val="8"/>
         </w:numPr>
       </w:pPr>
-      <w:commentRangeStart w:id="29"/>
+      <w:commentRangeStart w:id="28"/>
       <w:r>
         <w:t xml:space="preserve">Comparar el </w:t>
       </w:r>
@@ -8154,11 +7986,7 @@
         <w:t>triple store</w:t>
       </w:r>
       <w:r>
-        <w:t xml:space="preserve"> Apache Marmotta con </w:t>
-      </w:r>
-      <w:proofErr w:type="gramStart"/>
-      <w:r>
-        <w:t xml:space="preserve">otros </w:t>
+        <w:t xml:space="preserve"> Apache Marmotta con otros </w:t>
       </w:r>
       <w:r>
         <w:rPr>
@@ -8166,7 +7994,6 @@
         </w:rPr>
         <w:t>triple store</w:t>
       </w:r>
-      <w:proofErr w:type="gramEnd"/>
       <w:r>
         <w:t xml:space="preserve"> auxiliándose </w:t>
       </w:r>
@@ -8182,12 +8009,12 @@
       <w:r>
         <w:t xml:space="preserve"> del módulo.</w:t>
       </w:r>
-      <w:commentRangeEnd w:id="29"/>
+      <w:commentRangeEnd w:id="28"/>
       <w:r>
         <w:rPr>
           <w:rStyle w:val="Refdecomentario"/>
         </w:rPr>
-        <w:commentReference w:id="29"/>
+        <w:commentReference w:id="28"/>
       </w:r>
     </w:p>
     <w:p>
@@ -8234,11 +8061,11 @@
         <w:pStyle w:val="Ttulo1"/>
         <w:ind w:left="431" w:hanging="431"/>
       </w:pPr>
-      <w:bookmarkStart w:id="30" w:name="_Toc293663628"/>
+      <w:bookmarkStart w:id="29" w:name="_Toc293663628"/>
       <w:r>
         <w:t>Estado del arte</w:t>
       </w:r>
-      <w:bookmarkEnd w:id="30"/>
+      <w:bookmarkEnd w:id="29"/>
     </w:p>
     <w:p>
       <w:pPr>
@@ -8394,23 +8221,7 @@
           <w:b/>
           <w:i/>
         </w:rPr>
-        <w:t xml:space="preserve"> Web: a </w:t>
-      </w:r>
-      <w:proofErr w:type="spellStart"/>
-      <w:r>
-        <w:rPr>
-          <w:b/>
-          <w:i/>
-        </w:rPr>
-        <w:t>GeoSPARQL</w:t>
-      </w:r>
-      <w:proofErr w:type="spellEnd"/>
-      <w:r>
-        <w:rPr>
-          <w:b/>
-          <w:i/>
-        </w:rPr>
-        <w:t xml:space="preserve"> </w:t>
+        <w:t xml:space="preserve"> Web: a GeoSPARQL </w:t>
       </w:r>
       <w:proofErr w:type="gramStart"/>
       <w:r>
@@ -8447,15 +8258,39 @@
       </w:r>
       <w:proofErr w:type="spellEnd"/>
       <w:r>
-        <w:t xml:space="preserve"> y Dave crearon e implementaron una interfaz para datos </w:t>
+        <w:t xml:space="preserve"> y Dave crearon e implementaron una interfaz para datos GeoSPARQL</w:t>
+      </w:r>
+      <w:r>
+        <w:t xml:space="preserve"> llamada </w:t>
       </w:r>
       <w:proofErr w:type="spellStart"/>
       <w:r>
-        <w:t>GeoSPARQL</w:t>
+        <w:rPr>
+          <w:i/>
+        </w:rPr>
+        <w:t>GeoQuery</w:t>
       </w:r>
       <w:proofErr w:type="spellEnd"/>
       <w:r>
-        <w:t xml:space="preserve"> llamada </w:t>
+        <w:rPr>
+          <w:i/>
+        </w:rPr>
+        <w:t xml:space="preserve"> TOOL</w:t>
+      </w:r>
+      <w:r>
+        <w:t>.</w:t>
+      </w:r>
+      <w:r>
+        <w:t xml:space="preserve"> Esta </w:t>
+      </w:r>
+      <w:r>
+        <w:t xml:space="preserve">interfaz intuitiva pretende hacer que las consultas geoespaciales sean más fáciles de hacer al implementar listas en su interfaz para poder escoger atributos y operadores espaciales. Con base </w:t>
+      </w:r>
+      <w:r>
+        <w:t>en</w:t>
+      </w:r>
+      <w:r>
+        <w:t xml:space="preserve"> los datos de entrada que haya ingresado el usuario, </w:t>
       </w:r>
       <w:proofErr w:type="spellStart"/>
       <w:r>
@@ -8466,44 +8301,7 @@
       </w:r>
       <w:proofErr w:type="spellEnd"/>
       <w:r>
-        <w:rPr>
-          <w:i/>
-        </w:rPr>
-        <w:t xml:space="preserve"> TOOL</w:t>
-      </w:r>
-      <w:r>
-        <w:t>.</w:t>
-      </w:r>
-      <w:r>
-        <w:t xml:space="preserve"> Esta </w:t>
-      </w:r>
-      <w:r>
-        <w:t xml:space="preserve">interfaz intuitiva pretende hacer que las consultas geoespaciales sean más fáciles de hacer al implementar listas en su interfaz para poder escoger atributos y operadores espaciales. Con base </w:t>
-      </w:r>
-      <w:r>
-        <w:t>en</w:t>
-      </w:r>
-      <w:r>
-        <w:t xml:space="preserve"> los datos de entrada que haya ingresado el usuario, </w:t>
-      </w:r>
-      <w:proofErr w:type="spellStart"/>
-      <w:r>
-        <w:rPr>
-          <w:i/>
-        </w:rPr>
-        <w:t>GeoQuery</w:t>
-      </w:r>
-      <w:proofErr w:type="spellEnd"/>
-      <w:r>
-        <w:t xml:space="preserve"> genera código </w:t>
-      </w:r>
-      <w:proofErr w:type="spellStart"/>
-      <w:r>
-        <w:t>GeoSPARQL</w:t>
-      </w:r>
-      <w:proofErr w:type="spellEnd"/>
-      <w:r>
-        <w:t xml:space="preserve"> automáticamente, realiza la consulta usando el</w:t>
+        <w:t xml:space="preserve"> genera código GeoSPARQL automáticamente, realiza la consulta usando el</w:t>
       </w:r>
       <w:r>
         <w:t xml:space="preserve"> </w:t>
@@ -8664,17 +8462,8 @@
           <w:b/>
           <w:i/>
         </w:rPr>
-        <w:t xml:space="preserve"> and </w:t>
-      </w:r>
-      <w:proofErr w:type="spellStart"/>
-      <w:r>
-        <w:rPr>
-          <w:b/>
-          <w:i/>
-        </w:rPr>
-        <w:t>GeoSPARQL</w:t>
-      </w:r>
-      <w:proofErr w:type="spellEnd"/>
+        <w:t xml:space="preserve"> and GeoSPARQL</w:t>
+      </w:r>
     </w:p>
     <w:p>
       <w:pPr>
@@ -8693,59 +8482,43 @@
         <w:t>se presentan</w:t>
       </w:r>
       <w:r>
-        <w:t xml:space="preserve"> razones por las cuáles hay que usar </w:t>
+        <w:t xml:space="preserve"> razones por las cuáles hay que usar GeoSPARQL, su estado del arte en la industria y en la investigación, y </w:t>
+      </w:r>
+      <w:r>
+        <w:t>su implementación de GeoSPARQL en</w:t>
+      </w:r>
+      <w:r>
+        <w:t xml:space="preserve"> el </w:t>
+      </w:r>
+      <w:r>
+        <w:rPr>
+          <w:i/>
+        </w:rPr>
+        <w:t>triple store</w:t>
+      </w:r>
+      <w:r>
+        <w:t xml:space="preserve"> </w:t>
       </w:r>
       <w:proofErr w:type="spellStart"/>
       <w:r>
-        <w:t>GeoSPARQL</w:t>
+        <w:t>Parliament</w:t>
       </w:r>
       <w:proofErr w:type="spellEnd"/>
       <w:r>
-        <w:t xml:space="preserve">, su estado del arte en la industria y en la investigación, y </w:t>
-      </w:r>
-      <w:r>
-        <w:t xml:space="preserve">su implementación de </w:t>
+        <w:t>.</w:t>
+      </w:r>
+      <w:r>
+        <w:t xml:space="preserve"> Explican conceptos geoespaciales tales como las diferencia entre una característica y una geometría, qué es un sistema de referencia de coordenadas (CRS, por sus siglas en inglés) y las relaciones topológicas que existen.</w:t>
+      </w:r>
+      <w:r>
+        <w:t xml:space="preserve"> En esta última mencionan 8 operaciones básicas y sus 2 variantes </w:t>
       </w:r>
       <w:proofErr w:type="spellStart"/>
       <w:r>
-        <w:t>GeoSPARQL</w:t>
+        <w:t>Egenhofer</w:t>
       </w:r>
       <w:proofErr w:type="spellEnd"/>
       <w:r>
-        <w:t xml:space="preserve"> en</w:t>
-      </w:r>
-      <w:r>
-        <w:t xml:space="preserve"> el </w:t>
-      </w:r>
-      <w:r>
-        <w:rPr>
-          <w:i/>
-        </w:rPr>
-        <w:t>triple store</w:t>
-      </w:r>
-      <w:r>
-        <w:t xml:space="preserve"> </w:t>
-      </w:r>
-      <w:proofErr w:type="spellStart"/>
-      <w:r>
-        <w:t>Parliament</w:t>
-      </w:r>
-      <w:proofErr w:type="spellEnd"/>
-      <w:r>
-        <w:t>.</w:t>
-      </w:r>
-      <w:r>
-        <w:t xml:space="preserve"> Explican conceptos geoespaciales tales como las diferencia entre una característica y una geometría, qué es un sistema de referencia de coordenadas (CRS, por sus siglas en inglés) y las relaciones topológicas que existen.</w:t>
-      </w:r>
-      <w:r>
-        <w:t xml:space="preserve"> En esta última mencionan 8 operaciones básicas y sus 2 variantes </w:t>
-      </w:r>
-      <w:proofErr w:type="spellStart"/>
-      <w:r>
-        <w:t>Egenhofer</w:t>
-      </w:r>
-      <w:proofErr w:type="spellEnd"/>
-      <w:r>
         <w:t xml:space="preserve"> y RCC8. Ambas expresan las mismas operaciones al ser equivalentes.</w:t>
       </w:r>
       <w:r>
@@ -8754,13 +8527,8 @@
       <w:r>
         <w:t xml:space="preserve">comprender </w:t>
       </w:r>
-      <w:proofErr w:type="spellStart"/>
-      <w:r>
-        <w:t>GeoSPARQL</w:t>
-      </w:r>
-      <w:proofErr w:type="spellEnd"/>
-      <w:r>
-        <w:t>,</w:t>
+      <w:r>
+        <w:t>GeoSPARQL,</w:t>
       </w:r>
       <w:r>
         <w:t xml:space="preserve"> </w:t>
@@ -10012,21 +9780,7 @@
         <w:rPr>
           <w:bCs/>
         </w:rPr>
-        <w:t xml:space="preserve"> En </w:t>
-      </w:r>
-      <w:proofErr w:type="gramStart"/>
-      <w:r>
-        <w:rPr>
-          <w:bCs/>
-        </w:rPr>
-        <w:t>este trabajos</w:t>
-      </w:r>
-      <w:proofErr w:type="gramEnd"/>
-      <w:r>
-        <w:rPr>
-          <w:bCs/>
-        </w:rPr>
-        <w:t xml:space="preserve"> los autores </w:t>
+        <w:t xml:space="preserve"> En este trabajos los autores </w:t>
       </w:r>
       <w:r>
         <w:rPr>
@@ -11047,15 +10801,7 @@
         <w:t xml:space="preserve">emántica y </w:t>
       </w:r>
       <w:r>
-        <w:t xml:space="preserve">datos geográficos con </w:t>
-      </w:r>
-      <w:proofErr w:type="spellStart"/>
-      <w:r>
-        <w:t>GeoSPARQL</w:t>
-      </w:r>
-      <w:proofErr w:type="spellEnd"/>
-      <w:r>
-        <w:t xml:space="preserve"> para recomendaciones de alimentación, hospedaje y sitios de interés</w:t>
+        <w:t>datos geográficos con GeoSPARQL para recomendaciones de alimentación, hospedaje y sitios de interés</w:t>
       </w:r>
       <w:r>
         <w:t xml:space="preserve"> a turistas. El proyecto se basó en </w:t>
@@ -11273,13 +11019,13 @@
       <w:pPr>
         <w:spacing w:line="240" w:lineRule="auto"/>
       </w:pPr>
-      <w:commentRangeStart w:id="31"/>
-      <w:commentRangeEnd w:id="31"/>
+      <w:commentRangeStart w:id="30"/>
+      <w:commentRangeEnd w:id="30"/>
       <w:r>
         <w:rPr>
           <w:rStyle w:val="Refdecomentario"/>
         </w:rPr>
-        <w:commentReference w:id="31"/>
+        <w:commentReference w:id="30"/>
       </w:r>
       <w:r>
         <w:t xml:space="preserve">A continuación, se muestran 5 </w:t>
@@ -11660,14 +11406,14 @@
       <w:pPr>
         <w:pStyle w:val="Ttulo1"/>
       </w:pPr>
-      <w:bookmarkStart w:id="32" w:name="_Toc293663629"/>
+      <w:bookmarkStart w:id="31" w:name="_Toc293663629"/>
       <w:r>
         <w:t>Marco teórico</w:t>
       </w:r>
-      <w:bookmarkEnd w:id="32"/>
+      <w:bookmarkEnd w:id="31"/>
     </w:p>
     <w:p>
-      <w:commentRangeStart w:id="33"/>
+      <w:commentRangeStart w:id="32"/>
       <w:r>
         <w:t xml:space="preserve">Los conceptos descritos en esta sección son </w:t>
       </w:r>
@@ -11795,12 +11541,12 @@
       <w:r>
         <w:t xml:space="preserve"> Apache Marmotta o cualquier otra plataforma que se basen en cualquiera de los 2 estándares. </w:t>
       </w:r>
-      <w:commentRangeEnd w:id="33"/>
+      <w:commentRangeEnd w:id="32"/>
       <w:r>
         <w:rPr>
           <w:rStyle w:val="Refdecomentario"/>
         </w:rPr>
-        <w:commentReference w:id="33"/>
+        <w:commentReference w:id="32"/>
       </w:r>
     </w:p>
     <w:p>
@@ -13709,14 +13455,12 @@
           <w:b/>
         </w:rPr>
       </w:pPr>
-      <w:proofErr w:type="spellStart"/>
       <w:r>
         <w:rPr>
           <w:b/>
         </w:rPr>
         <w:t>GeoSPARQL</w:t>
       </w:r>
-      <w:proofErr w:type="spellEnd"/>
     </w:p>
     <w:p>
       <w:r>
@@ -13786,13 +13530,8 @@
       <w:r>
         <w:t xml:space="preserve"> </w:t>
       </w:r>
-      <w:proofErr w:type="spellStart"/>
-      <w:r>
-        <w:t>GeoSPARQL</w:t>
-      </w:r>
-      <w:proofErr w:type="spellEnd"/>
-      <w:r>
-        <w:t xml:space="preserve"> define un vocabulario para la representación de datos en RDF y también define una extensión para el lenguaje de consultas</w:t>
+      <w:r>
+        <w:t>GeoSPARQL define un vocabulario para la representación de datos en RDF y también define una extensión para el lenguaje de consultas</w:t>
       </w:r>
       <w:r>
         <w:t xml:space="preserve"> geoespaciales</w:t>
@@ -13976,6 +13715,8 @@
       <w:r>
         <w:t>SELECT ?f</w:t>
       </w:r>
+      <w:bookmarkStart w:id="33" w:name="_GoBack"/>
+      <w:bookmarkEnd w:id="33"/>
       <w:proofErr w:type="gramEnd"/>
     </w:p>
     <w:p>
@@ -14306,13 +14047,8 @@
         <w:t xml:space="preserve"> </w:t>
       </w:r>
       <w:r>
-        <w:t xml:space="preserve">Resultado de la consulta en </w:t>
-      </w:r>
-      <w:proofErr w:type="spellStart"/>
-      <w:r>
-        <w:t>GeoSPARQL</w:t>
-      </w:r>
-      <w:proofErr w:type="spellEnd"/>
+        <w:t>Resultado de la consulta en GeoSPARQL</w:t>
+      </w:r>
     </w:p>
     <w:p>
       <w:r>
@@ -14334,15 +14070,7 @@
         <w:t xml:space="preserve">Para poner a prueba el módulo de consulta federadas </w:t>
       </w:r>
       <w:r>
-        <w:t xml:space="preserve">basadas en </w:t>
-      </w:r>
-      <w:proofErr w:type="spellStart"/>
-      <w:r>
-        <w:t>GeoSPARQL</w:t>
-      </w:r>
-      <w:proofErr w:type="spellEnd"/>
-      <w:r>
-        <w:t xml:space="preserve"> </w:t>
+        <w:t xml:space="preserve">basadas en GeoSPARQL </w:t>
       </w:r>
       <w:r>
         <w:t xml:space="preserve">para </w:t>
@@ -14765,11 +14493,19 @@
         </w:numPr>
         <w:spacing w:line="360" w:lineRule="auto"/>
       </w:pPr>
-      <w:r>
-        <w:rPr>
-          <w:i/>
-        </w:rPr>
-        <w:t xml:space="preserve">The </w:t>
+      <w:proofErr w:type="spellStart"/>
+      <w:r>
+        <w:rPr>
+          <w:i/>
+        </w:rPr>
+        <w:t>The</w:t>
+      </w:r>
+      <w:proofErr w:type="spellEnd"/>
+      <w:r>
+        <w:rPr>
+          <w:i/>
+        </w:rPr>
+        <w:t xml:space="preserve"> </w:t>
       </w:r>
       <w:proofErr w:type="spellStart"/>
       <w:r>
@@ -15443,11 +15179,7 @@
               <w:t>Tabla comparativa</w:t>
             </w:r>
             <w:r>
-              <w:t xml:space="preserve"> donde muestre características de </w:t>
-            </w:r>
-            <w:proofErr w:type="gramStart"/>
-            <w:r>
-              <w:t xml:space="preserve">los </w:t>
+              <w:t xml:space="preserve"> donde muestre características de los </w:t>
             </w:r>
             <w:r>
               <w:t>diversos</w:t>
@@ -15461,7 +15193,6 @@
               </w:rPr>
               <w:t>triple store</w:t>
             </w:r>
-            <w:proofErr w:type="gramEnd"/>
             <w:r>
               <w:t>.</w:t>
             </w:r>
@@ -15507,15 +15238,7 @@
               <w:jc w:val="left"/>
             </w:pPr>
             <w:r>
-              <w:t xml:space="preserve">Analizar los estándares SPARQL y </w:t>
-            </w:r>
-            <w:proofErr w:type="spellStart"/>
-            <w:r>
-              <w:t>GeoSPARQL</w:t>
-            </w:r>
-            <w:proofErr w:type="spellEnd"/>
-            <w:r>
-              <w:t xml:space="preserve"> para la implementación de consultas.</w:t>
+              <w:t>Analizar los estándares SPARQL y GeoSPARQL para la implementación de consultas.</w:t>
             </w:r>
           </w:p>
         </w:tc>
@@ -15543,13 +15266,8 @@
               <w:jc w:val="left"/>
             </w:pPr>
             <w:r>
-              <w:t xml:space="preserve">Documento donde se describa cómo hacer una consulta en SPARQL y </w:t>
+              <w:t>Documento donde se describa cómo hacer una consulta en SPARQL y GeoSPARQL</w:t>
             </w:r>
-            <w:proofErr w:type="spellStart"/>
-            <w:r>
-              <w:t>GeoSPARQL</w:t>
-            </w:r>
-            <w:proofErr w:type="spellEnd"/>
           </w:p>
         </w:tc>
       </w:tr>
@@ -16082,24 +15800,13 @@
               <w:jc w:val="left"/>
             </w:pPr>
             <w:r>
-              <w:t xml:space="preserve">Tabla comparativa </w:t>
-            </w:r>
-            <w:proofErr w:type="gramStart"/>
-            <w:r>
-              <w:t xml:space="preserve">de los </w:t>
+              <w:t xml:space="preserve">Tabla comparativa de los </w:t>
             </w:r>
             <w:r>
               <w:rPr>
                 <w:i/>
               </w:rPr>
-              <w:t>triple</w:t>
-            </w:r>
-            <w:proofErr w:type="gramEnd"/>
-            <w:r>
-              <w:rPr>
-                <w:i/>
-              </w:rPr>
-              <w:t xml:space="preserve"> </w:t>
+              <w:t xml:space="preserve">triple </w:t>
             </w:r>
             <w:proofErr w:type="spellStart"/>
             <w:r>
@@ -23642,7 +23349,7 @@
       </w:r>
     </w:p>
   </w:comment>
-  <w:comment w:id="5" w:author="Oswaldo Emmanuel Paez Ortega" w:date="2019-04-27T15:47:00Z" w:initials="OEPO">
+  <w:comment w:id="4" w:author="Oswaldo Emmanuel Paez Ortega" w:date="2019-04-27T15:47:00Z" w:initials="OEPO">
     <w:p>
       <w:pPr>
         <w:pStyle w:val="Textocomentario"/>
@@ -23658,7 +23365,7 @@
       </w:r>
     </w:p>
   </w:comment>
-  <w:comment w:id="9" w:author="Oswaldo Emmanuel Paez Ortega" w:date="2019-04-27T15:49:00Z" w:initials="OEPO">
+  <w:comment w:id="8" w:author="Oswaldo Emmanuel Paez Ortega" w:date="2019-04-27T15:49:00Z" w:initials="OEPO">
     <w:p>
       <w:pPr>
         <w:pStyle w:val="Textocomentario"/>
@@ -23674,7 +23381,7 @@
       </w:r>
     </w:p>
   </w:comment>
-  <w:comment w:id="10" w:author="Oswaldo Emmanuel Paez Ortega" w:date="2019-04-27T19:45:00Z" w:initials="OEPO">
+  <w:comment w:id="9" w:author="Oswaldo Emmanuel Paez Ortega" w:date="2019-04-27T19:45:00Z" w:initials="OEPO">
     <w:p>
       <w:pPr>
         <w:pStyle w:val="Textocomentario"/>
@@ -23690,7 +23397,7 @@
       </w:r>
     </w:p>
   </w:comment>
-  <w:comment w:id="14" w:author="Oswaldo Emmanuel Paez Ortega" w:date="2019-04-27T15:50:00Z" w:initials="OEPO">
+  <w:comment w:id="13" w:author="Oswaldo Emmanuel Paez Ortega" w:date="2019-04-27T15:50:00Z" w:initials="OEPO">
     <w:p>
       <w:pPr>
         <w:pStyle w:val="Textocomentario"/>
@@ -23706,7 +23413,7 @@
       </w:r>
     </w:p>
   </w:comment>
-  <w:comment w:id="15" w:author="Oswaldo Emmanuel Paez Ortega" w:date="2019-04-27T17:13:00Z" w:initials="OEPO">
+  <w:comment w:id="14" w:author="Oswaldo Emmanuel Paez Ortega" w:date="2019-04-27T17:13:00Z" w:initials="OEPO">
     <w:p>
       <w:pPr>
         <w:pStyle w:val="Textocomentario"/>
@@ -23730,7 +23437,7 @@
       </w:r>
     </w:p>
   </w:comment>
-  <w:comment w:id="16" w:author="Oswaldo Emmanuel Paez Ortega" w:date="2019-04-27T15:55:00Z" w:initials="OEPO">
+  <w:comment w:id="15" w:author="Oswaldo Emmanuel Paez Ortega" w:date="2019-04-27T15:55:00Z" w:initials="OEPO">
     <w:p>
       <w:pPr>
         <w:pStyle w:val="Textocomentario"/>
@@ -23746,7 +23453,7 @@
       </w:r>
     </w:p>
   </w:comment>
-  <w:comment w:id="18" w:author="Oswaldo Emmanuel Paez Ortega" w:date="2019-04-27T16:03:00Z" w:initials="OEPO">
+  <w:comment w:id="17" w:author="Oswaldo Emmanuel Paez Ortega" w:date="2019-04-27T16:03:00Z" w:initials="OEPO">
     <w:p>
       <w:pPr>
         <w:pStyle w:val="Textocomentario"/>
@@ -23768,7 +23475,7 @@
       </w:r>
     </w:p>
   </w:comment>
-  <w:comment w:id="19" w:author="Oswaldo Emmanuel Paez Ortega" w:date="2019-04-27T17:25:00Z" w:initials="OEPO">
+  <w:comment w:id="18" w:author="Oswaldo Emmanuel Paez Ortega" w:date="2019-04-27T17:25:00Z" w:initials="OEPO">
     <w:p>
       <w:pPr>
         <w:pStyle w:val="Textocomentario"/>
@@ -23784,7 +23491,7 @@
       </w:r>
     </w:p>
   </w:comment>
-  <w:comment w:id="21" w:author="Oswaldo Emmanuel Paez Ortega" w:date="2019-04-27T17:24:00Z" w:initials="OEPO">
+  <w:comment w:id="20" w:author="Oswaldo Emmanuel Paez Ortega" w:date="2019-04-27T17:24:00Z" w:initials="OEPO">
     <w:p>
       <w:pPr>
         <w:pStyle w:val="Textocomentario"/>
@@ -23800,7 +23507,7 @@
       </w:r>
     </w:p>
   </w:comment>
-  <w:comment w:id="22" w:author="Oswaldo Emmanuel Paez Ortega" w:date="2019-04-27T16:05:00Z" w:initials="OEPO">
+  <w:comment w:id="21" w:author="Oswaldo Emmanuel Paez Ortega" w:date="2019-04-27T16:05:00Z" w:initials="OEPO">
     <w:p>
       <w:pPr>
         <w:pStyle w:val="Textocomentario"/>
@@ -23822,6 +23529,22 @@
       </w:r>
       <w:r>
         <w:t>.</w:t>
+      </w:r>
+    </w:p>
+  </w:comment>
+  <w:comment w:id="22" w:author="Oswaldo Emmanuel Paez Ortega" w:date="2019-04-27T16:07:00Z" w:initials="OEPO">
+    <w:p>
+      <w:pPr>
+        <w:pStyle w:val="Textocomentario"/>
+      </w:pPr>
+      <w:r>
+        <w:rPr>
+          <w:rStyle w:val="Refdecomentario"/>
+        </w:rPr>
+        <w:annotationRef/>
+      </w:r>
+      <w:r>
+        <w:t>Menciono que no será desarrollada la herramienta de visualización, solo usada.</w:t>
       </w:r>
     </w:p>
   </w:comment>
@@ -23837,11 +23560,27 @@
         <w:annotationRef/>
       </w:r>
       <w:r>
-        <w:t>Menciono que no será desarrollada la herramienta de visualización, solo usada.</w:t>
+        <w:rPr>
+          <w:rStyle w:val="Refdecomentario"/>
+        </w:rPr>
+        <w:t xml:space="preserve">Indico que no se busca igualar el rendimiento de los otros </w:t>
+      </w:r>
+      <w:r>
+        <w:rPr>
+          <w:rStyle w:val="Refdecomentario"/>
+          <w:i/>
+        </w:rPr>
+        <w:t>triple store</w:t>
+      </w:r>
+      <w:r>
+        <w:rPr>
+          <w:rStyle w:val="Refdecomentario"/>
+        </w:rPr>
+        <w:t>, solo implementar una nueva funcionalidad.</w:t>
       </w:r>
     </w:p>
   </w:comment>
-  <w:comment w:id="24" w:author="Oswaldo Emmanuel Paez Ortega" w:date="2019-04-27T16:07:00Z" w:initials="OEPO">
+  <w:comment w:id="24" w:author="Oswaldo Emmanuel Paez Ortega" w:date="2019-04-27T22:17:00Z" w:initials="OEPO">
     <w:p>
       <w:pPr>
         <w:pStyle w:val="Textocomentario"/>
@@ -23853,33 +23592,11 @@
         <w:annotationRef/>
       </w:r>
       <w:r>
-        <w:rPr>
-          <w:rStyle w:val="Refdecomentario"/>
-        </w:rPr>
-        <w:t xml:space="preserve">Indico que no se busca igualar el rendimiento de </w:t>
-      </w:r>
-      <w:r>
-        <w:rPr>
-          <w:rStyle w:val="Refdecomentario"/>
-        </w:rPr>
-        <w:t xml:space="preserve">los otros </w:t>
-      </w:r>
-      <w:r>
-        <w:rPr>
-          <w:rStyle w:val="Refdecomentario"/>
-          <w:i/>
-        </w:rPr>
-        <w:t>triple store</w:t>
-      </w:r>
-      <w:r>
-        <w:rPr>
-          <w:rStyle w:val="Refdecomentario"/>
-        </w:rPr>
-        <w:t>, solo implementar una nueva funcionalidad.</w:t>
+        <w:t>[R1 – Resumen]</w:t>
       </w:r>
     </w:p>
   </w:comment>
-  <w:comment w:id="25" w:author="Oswaldo Emmanuel Paez Ortega" w:date="2019-04-27T22:17:00Z" w:initials="OEPO">
+  <w:comment w:id="26" w:author="Oswaldo Emmanuel Paez Ortega" w:date="2019-04-27T16:10:00Z" w:initials="OEPO">
     <w:p>
       <w:pPr>
         <w:pStyle w:val="Textocomentario"/>
@@ -23891,11 +23608,28 @@
         <w:annotationRef/>
       </w:r>
       <w:r>
-        <w:t>[R1 – Resumen]</w:t>
+        <w:t xml:space="preserve">Especifico que será al </w:t>
+      </w:r>
+      <w:r>
+        <w:rPr>
+          <w:i/>
+        </w:rPr>
+        <w:t>triple store</w:t>
+      </w:r>
+      <w:r>
+        <w:t xml:space="preserve"> Apache Marmotta y será una alternativa, ya que Parliament es la único que puede hacer esta función. [R2 -Objetivos]</w:t>
+      </w:r>
+    </w:p>
+    <w:p>
+      <w:pPr>
+        <w:pStyle w:val="Textocomentario"/>
+      </w:pPr>
+      <w:r>
+        <w:t>Cambié un poco el objetivo, pero considero que sigue diciendo lo mismo. [R3 – Objetivos]</w:t>
       </w:r>
     </w:p>
   </w:comment>
-  <w:comment w:id="27" w:author="Oswaldo Emmanuel Paez Ortega" w:date="2019-04-27T16:10:00Z" w:initials="OEPO">
+  <w:comment w:id="28" w:author="Oswaldo Emmanuel Paez Ortega" w:date="2019-04-27T16:12:00Z" w:initials="OEPO">
     <w:p>
       <w:pPr>
         <w:pStyle w:val="Textocomentario"/>
@@ -23907,19 +23641,23 @@
         <w:annotationRef/>
       </w:r>
       <w:r>
-        <w:t xml:space="preserve">Especifico que será al </w:t>
-      </w:r>
-      <w:r>
-        <w:rPr>
-          <w:i/>
-        </w:rPr>
-        <w:t>triple store</w:t>
-      </w:r>
-      <w:r>
-        <w:t xml:space="preserve"> Apache Marmotta y será una alternativa, ya que </w:t>
-      </w:r>
-      <w:r>
-        <w:t>Parliament es la único que puede hacer esta función. [R2 -Objetivos]</w:t>
+        <w:t>Agregué este objetivo específico para auxiliar la elaboración de la caracterización.</w:t>
+      </w:r>
+    </w:p>
+  </w:comment>
+  <w:comment w:id="30" w:author="Oswaldo Emmanuel Paez Ortega" w:date="2019-04-27T16:21:00Z" w:initials="OEPO">
+    <w:p>
+      <w:pPr>
+        <w:pStyle w:val="Textocomentario"/>
+      </w:pPr>
+      <w:r>
+        <w:rPr>
+          <w:rStyle w:val="Refdecomentario"/>
+        </w:rPr>
+        <w:annotationRef/>
+      </w:r>
+      <w:r>
+        <w:t>Parliament es la única opción que ya hace consultas federadas. Hago una comparación del por qué desarrollar el módulo a Apache Marmotta hace que ésta sea una mejor alternativa que Parliament.</w:t>
       </w:r>
     </w:p>
     <w:p>
@@ -23927,51 +23665,11 @@
         <w:pStyle w:val="Textocomentario"/>
       </w:pPr>
       <w:r>
-        <w:t>Cambié un poco el objetivo, pero considero que sigue diciendo lo mismo. [R3 – Objetivos]</w:t>
+        <w:t>[R2 y R3 – Estado del arte]</w:t>
       </w:r>
     </w:p>
   </w:comment>
-  <w:comment w:id="29" w:author="Oswaldo Emmanuel Paez Ortega" w:date="2019-04-27T16:12:00Z" w:initials="OEPO">
-    <w:p>
-      <w:pPr>
-        <w:pStyle w:val="Textocomentario"/>
-      </w:pPr>
-      <w:r>
-        <w:rPr>
-          <w:rStyle w:val="Refdecomentario"/>
-        </w:rPr>
-        <w:annotationRef/>
-      </w:r>
-      <w:r>
-        <w:t>Agregué este objetivo específico para auxiliar la elaboración de la caracterización.</w:t>
-      </w:r>
-    </w:p>
-  </w:comment>
-  <w:comment w:id="31" w:author="Oswaldo Emmanuel Paez Ortega" w:date="2019-04-27T16:21:00Z" w:initials="OEPO">
-    <w:p>
-      <w:pPr>
-        <w:pStyle w:val="Textocomentario"/>
-      </w:pPr>
-      <w:r>
-        <w:rPr>
-          <w:rStyle w:val="Refdecomentario"/>
-        </w:rPr>
-        <w:annotationRef/>
-      </w:r>
-      <w:r>
-        <w:t>Parliament es la única opción que ya hace consultas federadas. Hago una comparación del por qué desarrollar el módulo a Apache Marmotta hace que ésta sea una mejor alternativa que Parliament.</w:t>
-      </w:r>
-    </w:p>
-    <w:p>
-      <w:pPr>
-        <w:pStyle w:val="Textocomentario"/>
-      </w:pPr>
-      <w:r>
-        <w:t>[R2 y R3 – Estado del arte]</w:t>
-      </w:r>
-    </w:p>
-  </w:comment>
-  <w:comment w:id="33" w:author="Oswaldo Emmanuel Paez Ortega" w:date="2019-04-27T16:24:00Z" w:initials="OEPO">
+  <w:comment w:id="32" w:author="Oswaldo Emmanuel Paez Ortega" w:date="2019-04-27T16:24:00Z" w:initials="OEPO">
     <w:p>
       <w:pPr>
         <w:pStyle w:val="Textocomentario"/>
@@ -25490,7 +25188,7 @@
     </w:rPrDefault>
     <w:pPrDefault/>
   </w:docDefaults>
-  <w:latentStyles w:defLockedState="0" w:defUIPriority="99" w:defSemiHidden="0" w:defUnhideWhenUsed="0" w:defQFormat="0" w:count="376">
+  <w:latentStyles w:defLockedState="0" w:defUIPriority="99" w:defSemiHidden="0" w:defUnhideWhenUsed="0" w:defQFormat="0" w:count="377">
     <w:lsdException w:name="Normal" w:uiPriority="0" w:qFormat="1"/>
     <w:lsdException w:name="heading 1" w:uiPriority="9" w:qFormat="1"/>
     <w:lsdException w:name="heading 2" w:semiHidden="1" w:uiPriority="9" w:unhideWhenUsed="1" w:qFormat="1"/>
@@ -25864,6 +25562,7 @@
     <w:lsdException w:name="Hashtag" w:semiHidden="1" w:unhideWhenUsed="1"/>
     <w:lsdException w:name="Unresolved Mention" w:semiHidden="1" w:unhideWhenUsed="1"/>
     <w:lsdException w:name="Smart Link" w:semiHidden="1" w:unhideWhenUsed="1"/>
+    <w:lsdException w:name="Smart Link Error" w:semiHidden="1" w:unhideWhenUsed="1"/>
   </w:latentStyles>
   <w:style w:type="paragraph" w:default="1" w:styleId="Normal">
     <w:name w:val="Normal"/>
@@ -27459,7 +27158,7 @@
     <b:MonthAccessed>Abril</b:MonthAccessed>
     <b:DayAccessed>24</b:DayAccessed>
     <b:URL>http://marmotta.apache.org/platform/sparql-module.html</b:URL>
-    <b:RefOrder>7</b:RefOrder>
+    <b:RefOrder>8</b:RefOrder>
   </b:Source>
   <b:Source>
     <b:Tag>Vil18</b:Tag>
@@ -27487,7 +27186,7 @@
     <b:Pages>22-47</b:Pages>
     <b:Volume>23</b:Volume>
     <b:Issue>1</b:Issue>
-    <b:RefOrder>8</b:RefOrder>
+    <b:RefOrder>9</b:RefOrder>
   </b:Source>
   <b:Source>
     <b:Tag>Kli03</b:Tag>
@@ -27507,7 +27206,7 @@
       </b:Author>
     </b:Author>
     <b:ConferenceName>International Conference on Electronic Government</b:ConferenceName>
-    <b:RefOrder>9</b:RefOrder>
+    <b:RefOrder>10</b:RefOrder>
   </b:Source>
   <b:Source>
     <b:Tag>Apa19</b:Tag>
@@ -27530,7 +27229,7 @@
     <b:MonthAccessed>Febrero</b:MonthAccessed>
     <b:DayAccessed>20</b:DayAccessed>
     <b:URL>http://marmotta.apache.org/</b:URL>
-    <b:RefOrder>10</b:RefOrder>
+    <b:RefOrder>11</b:RefOrder>
   </b:Source>
   <b:Source>
     <b:Tag>Ont15</b:Tag>
@@ -27553,7 +27252,7 @@
     <b:MonthAccessed>Abril</b:MonthAccessed>
     <b:DayAccessed>24</b:DayAccessed>
     <b:URL>http://mayor2.dia.fi.upm.es/oeg-upm/index.php/en/downloads/172-map4rdf/index.html</b:URL>
-    <b:RefOrder>11</b:RefOrder>
+    <b:RefOrder>12</b:RefOrder>
   </b:Source>
   <b:Source>
     <b:Tag>W3C131</b:Tag>
@@ -27576,7 +27275,7 @@
     <b:MonthAccessed>Febrero</b:MonthAccessed>
     <b:DayAccessed>20</b:DayAccessed>
     <b:URL>https://www.w3.org/2001/sw/wiki/Category:Triple_Store</b:URL>
-    <b:RefOrder>12</b:RefOrder>
+    <b:RefOrder>13</b:RefOrder>
   </b:Source>
   <b:Source>
     <b:Tag>OGC12</b:Tag>
@@ -27599,7 +27298,7 @@
     <b:MonthAccessed>Abril</b:MonthAccessed>
     <b:DayAccessed>24</b:DayAccessed>
     <b:URL>https://portal.opengeospatial.org/files/?artifact_id=47664</b:URL>
-    <b:RefOrder>13</b:RefOrder>
+    <b:RefOrder>14</b:RefOrder>
   </b:Source>
   <b:Source>
     <b:Tag>Haa10</b:Tag>
@@ -27627,7 +27326,7 @@
     </b:Author>
     <b:City>Walldorf, Alemania</b:City>
     <b:ConferenceName>In Proceedings of the 6th International Conference on Semantic Systems</b:ConferenceName>
-    <b:RefOrder>14</b:RefOrder>
+    <b:RefOrder>15</b:RefOrder>
   </b:Source>
   <b:Source>
     <b:Tag>Sch09</b:Tag>
@@ -27659,7 +27358,7 @@
         </b:NameList>
       </b:Author>
     </b:Author>
-    <b:RefOrder>15</b:RefOrder>
+    <b:RefOrder>16</b:RefOrder>
   </b:Source>
   <b:Source>
     <b:Tag>Biz091</b:Tag>
@@ -27685,7 +27384,7 @@
         </b:NameList>
       </b:Author>
     </b:Author>
-    <b:RefOrder>16</b:RefOrder>
+    <b:RefOrder>17</b:RefOrder>
   </b:Source>
   <b:Source>
     <b:Tag>Wie14</b:Tag>
@@ -27717,7 +27416,7 @@
       </b:Author>
     </b:Author>
     <b:ConferenceName>Proceedings of Workshop on Managing and Mining Enriched Geo-Spatial Data</b:ConferenceName>
-    <b:RefOrder>17</b:RefOrder>
+    <b:RefOrder>18</b:RefOrder>
   </b:Source>
   <b:Source>
     <b:Tag>Bat12</b:Tag>
@@ -27744,7 +27443,7 @@
     <b:Pages>355-370</b:Pages>
     <b:Volume>3</b:Volume>
     <b:Issue>4</b:Issue>
-    <b:RefOrder>18</b:RefOrder>
+    <b:RefOrder>19</b:RefOrder>
   </b:Source>
   <b:Source>
     <b:Tag>Bui14</b:Tag>
@@ -27772,7 +27471,7 @@
       </b:Author>
     </b:Author>
     <b:ConferenceName>International Semantic Web Conference</b:ConferenceName>
-    <b:RefOrder>19</b:RefOrder>
+    <b:RefOrder>20</b:RefOrder>
   </b:Source>
   <b:Source>
     <b:Tag>She10</b:Tag>
@@ -27796,7 +27495,7 @@
     </b:Author>
     <b:City>Reino Unido</b:City>
     <b:BookTitle>Ldow</b:BookTitle>
-    <b:RefOrder>20</b:RefOrder>
+    <b:RefOrder>21</b:RefOrder>
   </b:Source>
   <b:Source>
     <b:Tag>Zha15</b:Tag>
@@ -27834,7 +27533,7 @@
         </b:NameList>
       </b:Author>
     </b:Author>
-    <b:RefOrder>21</b:RefOrder>
+    <b:RefOrder>22</b:RefOrder>
   </b:Source>
   <b:Source>
     <b:Tag>Mor11</b:Tag>
@@ -27867,7 +27566,7 @@
       </b:Author>
     </b:Author>
     <b:ConferenceName>International semantic web conference</b:ConferenceName>
-    <b:RefOrder>22</b:RefOrder>
+    <b:RefOrder>23</b:RefOrder>
   </b:Source>
   <b:Source>
     <b:Tag>Lup15</b:Tag>
@@ -28004,7 +27703,7 @@
         </b:NameList>
       </b:Author>
     </b:Author>
-    <b:RefOrder>23</b:RefOrder>
+    <b:RefOrder>7</b:RefOrder>
   </b:Source>
   <b:Source>
     <b:Tag>Roj09</b:Tag>
@@ -28306,11 +28005,34 @@
     <b:URL>https://www.w3.org/wiki/TaskForces/CommunityProjects/LinkingOpenData/DataSets</b:URL>
     <b:RefOrder>39</b:RefOrder>
   </b:Source>
+  <b:Source>
+    <b:Tag>Cod19</b:Tag>
+    <b:SourceType>InternetSite</b:SourceType>
+    <b:Guid>{E1C7EB09-8FC6-4280-897C-69DEA37B9700}</b:Guid>
+    <b:Title>Codecademy</b:Title>
+    <b:Year>2019</b:Year>
+    <b:Author>
+      <b:Author>
+        <b:NameList>
+          <b:Person>
+            <b:Last>Codecademy</b:Last>
+          </b:Person>
+        </b:NameList>
+      </b:Author>
+    </b:Author>
+    <b:Month>08</b:Month>
+    <b:Day>12</b:Day>
+    <b:YearAccessed>2019</b:YearAccessed>
+    <b:MonthAccessed>09</b:MonthAccessed>
+    <b:DayAccessed>29</b:DayAccessed>
+    <b:URL>https://www.codecademy.com/articles/what-is-rest</b:URL>
+    <b:RefOrder>40</b:RefOrder>
+  </b:Source>
 </b:Sources>
 </file>
 
 <file path=customXml/itemProps1.xml><?xml version="1.0" encoding="utf-8"?>
-<ds:datastoreItem xmlns:ds="http://schemas.openxmlformats.org/officeDocument/2006/customXml" ds:itemID="{F6311123-80CD-4200-8702-B94A334C2B5C}">
+<ds:datastoreItem xmlns:ds="http://schemas.openxmlformats.org/officeDocument/2006/customXml" ds:itemID="{22C41597-A9D1-4FC9-A05C-728CDCBB9907}">
   <ds:schemaRefs>
     <ds:schemaRef ds:uri="http://schemas.openxmlformats.org/officeDocument/2006/bibliography"/>
   </ds:schemaRefs>

</xml_diff>